<commit_message>
UPDATE 1-PIM 3 CABEÇA~ÇHO
INCLUSÃO DA INTRODUÇÃO
</commit_message>
<xml_diff>
--- a/DocumentacaoTexto/1-PIM 3 CABEÇALHO.docx
+++ b/DocumentacaoTexto/1-PIM 3 CABEÇALHO.docx
@@ -1,6 +1,6 @@
 
 <file path=word/document.xml><?xml version="1.0" encoding="utf-8"?>
-<w:document xmlns:wpc="http://schemas.microsoft.com/office/word/2010/wordprocessingCanvas" xmlns:cx="http://schemas.microsoft.com/office/drawing/2014/chartex" xmlns:cx1="http://schemas.microsoft.com/office/drawing/2015/9/8/chartex" xmlns:cx2="http://schemas.microsoft.com/office/drawing/2015/10/21/chartex" xmlns:cx3="http://schemas.microsoft.com/office/drawing/2016/5/9/chartex" xmlns:cx4="http://schemas.microsoft.com/office/drawing/2016/5/10/chartex" xmlns:cx5="http://schemas.microsoft.com/office/drawing/2016/5/11/chartex" xmlns:cx6="http://schemas.microsoft.com/office/drawing/2016/5/12/chartex" xmlns:cx7="http://schemas.microsoft.com/office/drawing/2016/5/13/chartex" xmlns:cx8="http://schemas.microsoft.com/office/drawing/2016/5/14/chartex" xmlns:mc="http://schemas.openxmlformats.org/markup-compatibility/2006" xmlns:aink="http://schemas.microsoft.com/office/drawing/2016/ink" xmlns:am3d="http://schemas.microsoft.com/office/drawing/2017/model3d" xmlns:o="urn:schemas-microsoft-com:office:office" xmlns:oel="http://schemas.microsoft.com/office/2019/extlst" xmlns:r="http://schemas.openxmlformats.org/officeDocument/2006/relationships" xmlns:m="http://schemas.openxmlformats.org/officeDocument/2006/math" xmlns:v="urn:schemas-microsoft-com:vml" xmlns:wp14="http://schemas.microsoft.com/office/word/2010/wordprocessingDrawing" xmlns:wp="http://schemas.openxmlformats.org/drawingml/2006/wordprocessingDrawing" xmlns:w10="urn:schemas-microsoft-com:office:word" xmlns:w="http://schemas.openxmlformats.org/wordprocessingml/2006/main" xmlns:w14="http://schemas.microsoft.com/office/word/2010/wordml" xmlns:w15="http://schemas.microsoft.com/office/word/2012/wordml" xmlns:w16cex="http://schemas.microsoft.com/office/word/2018/wordml/cex" xmlns:w16cid="http://schemas.microsoft.com/office/word/2016/wordml/cid" xmlns:w16="http://schemas.microsoft.com/office/word/2018/wordml" xmlns:w16sdtdh="http://schemas.microsoft.com/office/word/2020/wordml/sdtdatahash" xmlns:w16se="http://schemas.microsoft.com/office/word/2015/wordml/symex" xmlns:wpg="http://schemas.microsoft.com/office/word/2010/wordprocessingGroup" xmlns:wpi="http://schemas.microsoft.com/office/word/2010/wordprocessingInk" xmlns:wne="http://schemas.microsoft.com/office/word/2006/wordml" xmlns:wps="http://schemas.microsoft.com/office/word/2010/wordprocessingShape" mc:Ignorable="w14 w15 w16se w16cid w16 w16cex w16sdtdh wp14">
+<w:document xmlns:wpc="http://schemas.microsoft.com/office/word/2010/wordprocessingCanvas" xmlns:cx="http://schemas.microsoft.com/office/drawing/2014/chartex" xmlns:cx1="http://schemas.microsoft.com/office/drawing/2015/9/8/chartex" xmlns:cx2="http://schemas.microsoft.com/office/drawing/2015/10/21/chartex" xmlns:cx3="http://schemas.microsoft.com/office/drawing/2016/5/9/chartex" xmlns:cx4="http://schemas.microsoft.com/office/drawing/2016/5/10/chartex" xmlns:cx5="http://schemas.microsoft.com/office/drawing/2016/5/11/chartex" xmlns:cx6="http://schemas.microsoft.com/office/drawing/2016/5/12/chartex" xmlns:cx7="http://schemas.microsoft.com/office/drawing/2016/5/13/chartex" xmlns:cx8="http://schemas.microsoft.com/office/drawing/2016/5/14/chartex" xmlns:mc="http://schemas.openxmlformats.org/markup-compatibility/2006" xmlns:aink="http://schemas.microsoft.com/office/drawing/2016/ink" xmlns:am3d="http://schemas.microsoft.com/office/drawing/2017/model3d" xmlns:o="urn:schemas-microsoft-com:office:office" xmlns:oel="http://schemas.microsoft.com/office/2019/extlst" xmlns:r="http://schemas.openxmlformats.org/officeDocument/2006/relationships" xmlns:m="http://schemas.openxmlformats.org/officeDocument/2006/math" xmlns:v="urn:schemas-microsoft-com:vml" xmlns:wp14="http://schemas.microsoft.com/office/word/2010/wordprocessingDrawing" xmlns:wp="http://schemas.openxmlformats.org/drawingml/2006/wordprocessingDrawing" xmlns:w10="urn:schemas-microsoft-com:office:word" xmlns:w="http://schemas.openxmlformats.org/wordprocessingml/2006/main" xmlns:w14="http://schemas.microsoft.com/office/word/2010/wordml" xmlns:w15="http://schemas.microsoft.com/office/word/2012/wordml" xmlns:w16cex="http://schemas.microsoft.com/office/word/2018/wordml/cex" xmlns:w16cid="http://schemas.microsoft.com/office/word/2016/wordml/cid" xmlns:w16="http://schemas.microsoft.com/office/word/2018/wordml" xmlns:w16du="http://schemas.microsoft.com/office/word/2023/wordml/word16du" xmlns:w16sdtdh="http://schemas.microsoft.com/office/word/2020/wordml/sdtdatahash" xmlns:w16se="http://schemas.microsoft.com/office/word/2015/wordml/symex" xmlns:wpg="http://schemas.microsoft.com/office/word/2010/wordprocessingGroup" xmlns:wpi="http://schemas.microsoft.com/office/word/2010/wordprocessingInk" xmlns:wne="http://schemas.microsoft.com/office/word/2006/wordml" xmlns:wps="http://schemas.microsoft.com/office/word/2010/wordprocessingShape" mc:Ignorable="w14 w15 w16se w16cid w16 w16cex w16sdtdh w16du wp14">
   <w:body>
     <w:p>
       <w:pPr>
@@ -337,16 +337,7 @@
           <w:sz w:val="26"/>
           <w:szCs w:val="26"/>
         </w:rPr>
-        <w:t xml:space="preserve">      </w:t>
-      </w:r>
-      <w:r>
-        <w:rPr>
-          <w:rFonts w:ascii="Times New Roman" w:eastAsia="Times New Roman" w:hAnsi="Times New Roman" w:cs="Times New Roman"/>
-          <w:b/>
-          <w:sz w:val="26"/>
-          <w:szCs w:val="26"/>
-        </w:rPr>
-        <w:t>EXTENSÃO UNIVERSITÁRIA:</w:t>
+        <w:t xml:space="preserve">      EXTENSÃO UNIVERSITÁRIA:</w:t>
       </w:r>
     </w:p>
     <w:p>
@@ -472,16 +463,7 @@
           <w:sz w:val="26"/>
           <w:szCs w:val="26"/>
         </w:rPr>
-        <w:t>202</w:t>
-      </w:r>
-      <w:r>
-        <w:rPr>
-          <w:rFonts w:ascii="Times New Roman" w:eastAsia="Times New Roman" w:hAnsi="Times New Roman" w:cs="Times New Roman"/>
-          <w:b/>
-          <w:sz w:val="26"/>
-          <w:szCs w:val="26"/>
-        </w:rPr>
-        <w:t>4</w:t>
+        <w:t>2024</w:t>
       </w:r>
     </w:p>
     <w:p>
@@ -817,16 +799,7 @@
           <w:sz w:val="26"/>
           <w:szCs w:val="26"/>
         </w:rPr>
-        <w:t xml:space="preserve">     </w:t>
-      </w:r>
-      <w:r>
-        <w:rPr>
-          <w:rFonts w:ascii="Times New Roman" w:eastAsia="Times New Roman" w:hAnsi="Times New Roman" w:cs="Times New Roman"/>
-          <w:b/>
-          <w:sz w:val="26"/>
-          <w:szCs w:val="26"/>
-        </w:rPr>
-        <w:t>EXTENSÃO UNIVERSITÁRIA:</w:t>
+        <w:t xml:space="preserve">     EXTENSÃO UNIVERSITÁRIA:</w:t>
       </w:r>
     </w:p>
     <w:p>
@@ -1309,7 +1282,6 @@
           <w:color w:val="2F5496" w:themeColor="accent1" w:themeShade="BF"/>
           <w:sz w:val="32"/>
           <w:szCs w:val="32"/>
-          <w:lang w:val="en-US"/>
         </w:rPr>
       </w:pPr>
     </w:p>
@@ -1322,7 +1294,6 @@
           <w:color w:val="2F5496" w:themeColor="accent1" w:themeShade="BF"/>
           <w:sz w:val="32"/>
           <w:szCs w:val="32"/>
-          <w:lang w:val="en-US"/>
         </w:rPr>
       </w:pPr>
     </w:p>
@@ -1335,7 +1306,6 @@
           <w:color w:val="2F5496" w:themeColor="accent1" w:themeShade="BF"/>
           <w:sz w:val="32"/>
           <w:szCs w:val="32"/>
-          <w:lang w:val="en-US"/>
         </w:rPr>
       </w:pPr>
     </w:p>
@@ -1348,7 +1318,6 @@
           <w:color w:val="2F5496" w:themeColor="accent1" w:themeShade="BF"/>
           <w:sz w:val="32"/>
           <w:szCs w:val="32"/>
-          <w:lang w:val="en-US"/>
         </w:rPr>
       </w:pPr>
     </w:p>
@@ -1361,7 +1330,6 @@
           <w:color w:val="2F5496" w:themeColor="accent1" w:themeShade="BF"/>
           <w:sz w:val="32"/>
           <w:szCs w:val="32"/>
-          <w:lang w:val="en-US"/>
         </w:rPr>
       </w:pPr>
     </w:p>
@@ -1374,7 +1342,6 @@
           <w:color w:val="2F5496" w:themeColor="accent1" w:themeShade="BF"/>
           <w:sz w:val="32"/>
           <w:szCs w:val="32"/>
-          <w:lang w:val="en-US"/>
         </w:rPr>
       </w:pPr>
     </w:p>
@@ -1387,7 +1354,6 @@
           <w:color w:val="2F5496" w:themeColor="accent1" w:themeShade="BF"/>
           <w:sz w:val="32"/>
           <w:szCs w:val="32"/>
-          <w:lang w:val="en-US"/>
         </w:rPr>
       </w:pPr>
     </w:p>
@@ -1400,7 +1366,6 @@
           <w:color w:val="2F5496" w:themeColor="accent1" w:themeShade="BF"/>
           <w:sz w:val="32"/>
           <w:szCs w:val="32"/>
-          <w:lang w:val="en-US"/>
         </w:rPr>
       </w:pPr>
     </w:p>
@@ -1413,7 +1378,6 @@
           <w:color w:val="2F5496" w:themeColor="accent1" w:themeShade="BF"/>
           <w:sz w:val="32"/>
           <w:szCs w:val="32"/>
-          <w:lang w:val="en-US"/>
         </w:rPr>
       </w:pPr>
     </w:p>
@@ -1426,7 +1390,6 @@
           <w:color w:val="2F5496" w:themeColor="accent1" w:themeShade="BF"/>
           <w:sz w:val="32"/>
           <w:szCs w:val="32"/>
-          <w:lang w:val="en-US"/>
         </w:rPr>
       </w:pPr>
     </w:p>
@@ -1439,7 +1402,6 @@
           <w:color w:val="2F5496" w:themeColor="accent1" w:themeShade="BF"/>
           <w:sz w:val="32"/>
           <w:szCs w:val="32"/>
-          <w:lang w:val="en-US"/>
         </w:rPr>
       </w:pPr>
     </w:p>
@@ -1452,7 +1414,6 @@
           <w:color w:val="2F5496" w:themeColor="accent1" w:themeShade="BF"/>
           <w:sz w:val="32"/>
           <w:szCs w:val="32"/>
-          <w:lang w:val="en-US"/>
         </w:rPr>
       </w:pPr>
     </w:p>
@@ -1465,7 +1426,6 @@
           <w:color w:val="2F5496" w:themeColor="accent1" w:themeShade="BF"/>
           <w:sz w:val="32"/>
           <w:szCs w:val="32"/>
-          <w:lang w:val="en-US"/>
         </w:rPr>
       </w:pPr>
     </w:p>
@@ -1479,7 +1439,6 @@
           <w:bCs/>
           <w:sz w:val="26"/>
           <w:szCs w:val="26"/>
-          <w:lang w:val="en-US"/>
         </w:rPr>
       </w:pPr>
       <w:r>
@@ -1489,7 +1448,6 @@
           <w:bCs/>
           <w:sz w:val="26"/>
           <w:szCs w:val="26"/>
-          <w:lang w:val="en-US"/>
         </w:rPr>
         <w:lastRenderedPageBreak/>
         <w:t>ABSTRACT</w:t>
@@ -1504,7 +1462,6 @@
           <w:b/>
           <w:sz w:val="28"/>
           <w:szCs w:val="28"/>
-          <w:lang w:val="en-US"/>
         </w:rPr>
       </w:pPr>
     </w:p>
@@ -1517,7 +1474,6 @@
           <w:b/>
           <w:sz w:val="28"/>
           <w:szCs w:val="28"/>
-          <w:lang w:val="en-US"/>
         </w:rPr>
       </w:pPr>
     </w:p>
@@ -1530,7 +1486,6 @@
           <w:b/>
           <w:sz w:val="28"/>
           <w:szCs w:val="28"/>
-          <w:lang w:val="en-US"/>
         </w:rPr>
       </w:pPr>
     </w:p>
@@ -1543,7 +1498,6 @@
           <w:b/>
           <w:sz w:val="28"/>
           <w:szCs w:val="28"/>
-          <w:lang w:val="en-US"/>
         </w:rPr>
       </w:pPr>
     </w:p>
@@ -1556,7 +1510,6 @@
           <w:b/>
           <w:sz w:val="28"/>
           <w:szCs w:val="28"/>
-          <w:lang w:val="en-US"/>
         </w:rPr>
       </w:pPr>
     </w:p>
@@ -1569,7 +1522,6 @@
           <w:b/>
           <w:sz w:val="28"/>
           <w:szCs w:val="28"/>
-          <w:lang w:val="en-US"/>
         </w:rPr>
       </w:pPr>
     </w:p>
@@ -1582,7 +1534,6 @@
           <w:b/>
           <w:sz w:val="28"/>
           <w:szCs w:val="28"/>
-          <w:lang w:val="en-US"/>
         </w:rPr>
       </w:pPr>
     </w:p>
@@ -1595,7 +1546,6 @@
           <w:b/>
           <w:sz w:val="28"/>
           <w:szCs w:val="28"/>
-          <w:lang w:val="en-US"/>
         </w:rPr>
       </w:pPr>
     </w:p>
@@ -1608,7 +1558,6 @@
           <w:b/>
           <w:sz w:val="28"/>
           <w:szCs w:val="28"/>
-          <w:lang w:val="en-US"/>
         </w:rPr>
       </w:pPr>
     </w:p>
@@ -1621,7 +1570,6 @@
           <w:b/>
           <w:sz w:val="28"/>
           <w:szCs w:val="28"/>
-          <w:lang w:val="en-US"/>
         </w:rPr>
       </w:pPr>
     </w:p>
@@ -1634,7 +1582,6 @@
           <w:b/>
           <w:sz w:val="28"/>
           <w:szCs w:val="28"/>
-          <w:lang w:val="en-US"/>
         </w:rPr>
       </w:pPr>
     </w:p>
@@ -1647,7 +1594,6 @@
           <w:b/>
           <w:sz w:val="28"/>
           <w:szCs w:val="28"/>
-          <w:lang w:val="en-US"/>
         </w:rPr>
       </w:pPr>
     </w:p>
@@ -1709,7 +1655,386 @@
         </w:rPr>
       </w:pPr>
     </w:p>
-    <w:p/>
+    <w:p>
+      <w:pPr>
+        <w:spacing w:after="0" w:line="360" w:lineRule="auto"/>
+        <w:ind w:firstLine="708"/>
+        <w:rPr>
+          <w:sz w:val="24"/>
+          <w:szCs w:val="24"/>
+        </w:rPr>
+      </w:pPr>
+      <w:r>
+        <w:rPr>
+          <w:sz w:val="24"/>
+          <w:szCs w:val="24"/>
+        </w:rPr>
+        <w:t>As fazendas urbanas representam uma revolução na maneira como pensamos sobre a produção de alimentos. Originadas na década de 1960, essas fazendas são</w:t>
+      </w:r>
+      <w:r>
+        <w:rPr>
+          <w:sz w:val="24"/>
+          <w:szCs w:val="24"/>
+        </w:rPr>
+        <w:t xml:space="preserve"> um </w:t>
+      </w:r>
+      <w:r>
+        <w:rPr>
+          <w:sz w:val="24"/>
+          <w:szCs w:val="24"/>
+        </w:rPr>
+        <w:t>conceito inovador de agricultura que adapta a produção de alimentos ao ambiente das grandes cidades</w:t>
+      </w:r>
+      <w:r>
+        <w:rPr>
+          <w:sz w:val="24"/>
+          <w:szCs w:val="24"/>
+        </w:rPr>
+        <w:t>,</w:t>
+      </w:r>
+      <w:r>
+        <w:rPr>
+          <w:sz w:val="24"/>
+          <w:szCs w:val="24"/>
+        </w:rPr>
+        <w:t xml:space="preserve"> </w:t>
+      </w:r>
+      <w:r>
+        <w:rPr>
+          <w:sz w:val="24"/>
+          <w:szCs w:val="24"/>
+        </w:rPr>
+        <w:t>sendo um</w:t>
+      </w:r>
+      <w:r>
+        <w:rPr>
+          <w:sz w:val="24"/>
+          <w:szCs w:val="24"/>
+        </w:rPr>
+        <w:t xml:space="preserve"> símbolo de sustentabilidade e inovação, </w:t>
+      </w:r>
+      <w:r>
+        <w:rPr>
+          <w:sz w:val="24"/>
+          <w:szCs w:val="24"/>
+        </w:rPr>
+        <w:t xml:space="preserve">assim, utilizando </w:t>
+      </w:r>
+      <w:r>
+        <w:rPr>
+          <w:sz w:val="24"/>
+          <w:szCs w:val="24"/>
+        </w:rPr>
+        <w:t xml:space="preserve">áreas onde a terra é menos fértil. </w:t>
+      </w:r>
+    </w:p>
+    <w:p>
+      <w:pPr>
+        <w:spacing w:after="0" w:line="360" w:lineRule="auto"/>
+        <w:ind w:firstLine="708"/>
+        <w:rPr>
+          <w:sz w:val="24"/>
+          <w:szCs w:val="24"/>
+        </w:rPr>
+      </w:pPr>
+      <w:r>
+        <w:rPr>
+          <w:sz w:val="24"/>
+          <w:szCs w:val="24"/>
+        </w:rPr>
+        <w:t>O elemento que diferencia as fazendas urbanas da agricultura convencional é o cultivo sem solo. Utilizando o método de hidroponia, as plantas têm suas raízes imersas em uma solução nutritiva que contém todos os elementos necessários para seu crescimento, permitindo uma agricultura altamente produtiva. Adicionalmente, o uso de iluminação LED proporciona uma simulação efetiva da luz do sol, acelerando o processo de fotossíntese e promovendo um desenvolvimento mais ágil das plantas.</w:t>
+      </w:r>
+    </w:p>
+    <w:p>
+      <w:pPr>
+        <w:spacing w:after="0" w:line="360" w:lineRule="auto"/>
+        <w:ind w:firstLine="708"/>
+        <w:rPr>
+          <w:sz w:val="24"/>
+          <w:szCs w:val="24"/>
+        </w:rPr>
+      </w:pPr>
+      <w:r>
+        <w:rPr>
+          <w:sz w:val="24"/>
+          <w:szCs w:val="24"/>
+        </w:rPr>
+        <w:t>Com o avanço da tecnologia, a partir de 2010</w:t>
+      </w:r>
+      <w:r>
+        <w:rPr>
+          <w:sz w:val="24"/>
+          <w:szCs w:val="24"/>
+        </w:rPr>
+        <w:t xml:space="preserve"> em</w:t>
+      </w:r>
+      <w:r>
+        <w:rPr>
+          <w:sz w:val="24"/>
+          <w:szCs w:val="24"/>
+        </w:rPr>
+        <w:t xml:space="preserve"> países como Japão, Taiwan e Canadá começaram a adotar essa prática com mais intensidade, </w:t>
+      </w:r>
+      <w:r>
+        <w:rPr>
+          <w:sz w:val="24"/>
+          <w:szCs w:val="24"/>
+        </w:rPr>
+        <w:t>com a repercussão da pratica a mesma foi se espalhando</w:t>
+      </w:r>
+      <w:r>
+        <w:rPr>
+          <w:sz w:val="24"/>
+          <w:szCs w:val="24"/>
+        </w:rPr>
+        <w:t xml:space="preserve"> </w:t>
+      </w:r>
+      <w:r>
+        <w:rPr>
+          <w:sz w:val="24"/>
+          <w:szCs w:val="24"/>
+        </w:rPr>
+        <w:t>nas</w:t>
+      </w:r>
+      <w:r>
+        <w:rPr>
+          <w:sz w:val="24"/>
+          <w:szCs w:val="24"/>
+        </w:rPr>
+        <w:t xml:space="preserve"> grandes cidades</w:t>
+      </w:r>
+      <w:r>
+        <w:rPr>
+          <w:sz w:val="24"/>
+          <w:szCs w:val="24"/>
+        </w:rPr>
+        <w:t xml:space="preserve"> pelo mundo</w:t>
+      </w:r>
+      <w:r>
+        <w:rPr>
+          <w:sz w:val="24"/>
+          <w:szCs w:val="24"/>
+        </w:rPr>
+        <w:t>.</w:t>
+      </w:r>
+    </w:p>
+    <w:p>
+      <w:pPr>
+        <w:spacing w:after="0" w:line="360" w:lineRule="auto"/>
+        <w:ind w:firstLine="708"/>
+        <w:rPr>
+          <w:sz w:val="24"/>
+          <w:szCs w:val="24"/>
+        </w:rPr>
+      </w:pPr>
+      <w:r>
+        <w:rPr>
+          <w:sz w:val="24"/>
+          <w:szCs w:val="24"/>
+        </w:rPr>
+        <w:t xml:space="preserve">Os produtores de fazendas urbanas tendem a produzir os alimentos com maior propósito de venda e uma menor quantidade para consumo próprio. Hoje </w:t>
+      </w:r>
+      <w:r>
+        <w:rPr>
+          <w:sz w:val="24"/>
+          <w:szCs w:val="24"/>
+        </w:rPr>
+        <w:t>a maneira de vendas mais utilizadas é</w:t>
+      </w:r>
+      <w:r>
+        <w:rPr>
+          <w:sz w:val="24"/>
+          <w:szCs w:val="24"/>
+        </w:rPr>
+        <w:t xml:space="preserve"> em restaurantes locais e empresas locais, porém, o </w:t>
+      </w:r>
+      <w:r>
+        <w:rPr>
+          <w:sz w:val="24"/>
+          <w:szCs w:val="24"/>
+        </w:rPr>
+        <w:t>mercado mesmo sendo muito efetivo há algumas necessidades de expansão de vendas e maior conhecimento de fazendas urbanas para compras, assim, aumentando as vendas para consumidores e não apenas para restaurantes e empresas,</w:t>
+      </w:r>
+      <w:r>
+        <w:rPr>
+          <w:sz w:val="24"/>
+          <w:szCs w:val="24"/>
+        </w:rPr>
+        <w:t xml:space="preserve"> </w:t>
+      </w:r>
+      <w:r>
+        <w:rPr>
+          <w:sz w:val="24"/>
+          <w:szCs w:val="24"/>
+        </w:rPr>
+        <w:t>incentivando mais pessoas a utilizar a pratica das fazendas urbanas e auxiliando na sustentabilidade mundial.</w:t>
+      </w:r>
+      <w:r>
+        <w:rPr>
+          <w:sz w:val="24"/>
+          <w:szCs w:val="24"/>
+        </w:rPr>
+        <w:t xml:space="preserve"> </w:t>
+      </w:r>
+    </w:p>
+    <w:p>
+      <w:pPr>
+        <w:spacing w:after="0" w:line="360" w:lineRule="auto"/>
+        <w:ind w:firstLine="708"/>
+        <w:rPr>
+          <w:sz w:val="24"/>
+          <w:szCs w:val="24"/>
+        </w:rPr>
+      </w:pPr>
+      <w:r>
+        <w:rPr>
+          <w:sz w:val="24"/>
+          <w:szCs w:val="24"/>
+        </w:rPr>
+        <w:t>A tecnologia pode ser um braço direito para as fazendas urbanas no mundo, auxiliando na divulgação dos produtores e assim aumentando as vendas, gerando empregos e incentivando novos produtores com a utilização de um aplicativo que engloba produtores e compradores possam se comunicar de uma forma pratica e ágil</w:t>
+      </w:r>
+      <w:r>
+        <w:rPr>
+          <w:sz w:val="24"/>
+          <w:szCs w:val="24"/>
+        </w:rPr>
+        <w:t xml:space="preserve">, assim, </w:t>
+      </w:r>
+      <w:r>
+        <w:rPr>
+          <w:sz w:val="24"/>
+          <w:szCs w:val="24"/>
+        </w:rPr>
+        <w:t>pode</w:t>
+      </w:r>
+      <w:r>
+        <w:rPr>
+          <w:sz w:val="24"/>
+          <w:szCs w:val="24"/>
+        </w:rPr>
+        <w:t>ndo</w:t>
+      </w:r>
+      <w:r>
+        <w:rPr>
+          <w:sz w:val="24"/>
+          <w:szCs w:val="24"/>
+        </w:rPr>
+        <w:t xml:space="preserve"> contribuir em um banco de alimentos</w:t>
+      </w:r>
+      <w:r>
+        <w:rPr>
+          <w:sz w:val="24"/>
+          <w:szCs w:val="24"/>
+        </w:rPr>
+        <w:t xml:space="preserve"> com intuito doação para entidades assistenciais.</w:t>
+      </w:r>
+    </w:p>
+    <w:p>
+      <w:pPr>
+        <w:spacing w:after="0" w:line="360" w:lineRule="auto"/>
+        <w:ind w:firstLine="708"/>
+        <w:rPr>
+          <w:sz w:val="24"/>
+          <w:szCs w:val="24"/>
+        </w:rPr>
+      </w:pPr>
+    </w:p>
+    <w:p>
+      <w:pPr>
+        <w:spacing w:after="0" w:line="360" w:lineRule="auto"/>
+        <w:ind w:firstLine="708"/>
+        <w:rPr>
+          <w:sz w:val="24"/>
+          <w:szCs w:val="24"/>
+        </w:rPr>
+      </w:pPr>
+    </w:p>
+    <w:p>
+      <w:pPr>
+        <w:spacing w:after="0" w:line="360" w:lineRule="auto"/>
+        <w:ind w:firstLine="708"/>
+        <w:rPr>
+          <w:sz w:val="24"/>
+          <w:szCs w:val="24"/>
+        </w:rPr>
+      </w:pPr>
+      <w:r>
+        <w:rPr>
+          <w:sz w:val="24"/>
+          <w:szCs w:val="24"/>
+        </w:rPr>
+        <w:lastRenderedPageBreak/>
+        <w:t>O objetivo destinado do nosso PIM</w:t>
+      </w:r>
+      <w:r>
+        <w:rPr>
+          <w:sz w:val="24"/>
+          <w:szCs w:val="24"/>
+        </w:rPr>
+        <w:t xml:space="preserve"> </w:t>
+      </w:r>
+      <w:r>
+        <w:rPr>
+          <w:sz w:val="24"/>
+          <w:szCs w:val="24"/>
+        </w:rPr>
+        <w:t xml:space="preserve">(Projeto Integrado Multidisciplinar) é criar um aplicativo onde possa ser comercializado alimentos produzidos nas fazendas urbanas, contando que qualquer produtor possa anunciar alimentos para a venda no aplicativo, apenas criando seu cadastro e tendo total autonomia para suas vendas. Nosso aplicativo auxiliará novos produtores com dicas de acordo com a região de onde será </w:t>
+      </w:r>
+      <w:r>
+        <w:rPr>
+          <w:sz w:val="24"/>
+          <w:szCs w:val="24"/>
+        </w:rPr>
+        <w:t>a fazenda urbana, com informações dos alimentos compatíveis com a sua região e clima para produção.</w:t>
+      </w:r>
+    </w:p>
+    <w:p>
+      <w:pPr>
+        <w:spacing w:after="0" w:line="360" w:lineRule="auto"/>
+        <w:ind w:firstLine="708"/>
+        <w:rPr>
+          <w:sz w:val="24"/>
+          <w:szCs w:val="24"/>
+        </w:rPr>
+      </w:pPr>
+      <w:r>
+        <w:rPr>
+          <w:sz w:val="24"/>
+          <w:szCs w:val="24"/>
+        </w:rPr>
+        <w:t>Os compradores terão acesso a todos os itens que foram listados para venda pelos produtores, assim, podendo efetuar compras com cartão bancário dentro do aplicativo de acordo com a quantidade limite dos alimentos proposta pelo produtor, por fim, deixando seu feedback para o produtor para que todos os outros compradores tenham uma visão avaliativa do serviço do produtor e que o produtor possa sempre estar em processo de evolução junto a sua fazenda urbana.</w:t>
+      </w:r>
+    </w:p>
+    <w:p>
+      <w:pPr>
+        <w:spacing w:after="0" w:line="360" w:lineRule="auto"/>
+        <w:ind w:firstLine="708"/>
+        <w:rPr>
+          <w:sz w:val="24"/>
+          <w:szCs w:val="24"/>
+        </w:rPr>
+      </w:pPr>
+    </w:p>
+    <w:p>
+      <w:pPr>
+        <w:spacing w:after="0" w:line="360" w:lineRule="auto"/>
+        <w:ind w:firstLine="708"/>
+        <w:rPr>
+          <w:sz w:val="24"/>
+          <w:szCs w:val="24"/>
+        </w:rPr>
+      </w:pPr>
+    </w:p>
+    <w:p>
+      <w:pPr>
+        <w:spacing w:after="0" w:line="360" w:lineRule="auto"/>
+        <w:ind w:firstLine="708"/>
+        <w:rPr>
+          <w:sz w:val="24"/>
+          <w:szCs w:val="24"/>
+        </w:rPr>
+      </w:pPr>
+    </w:p>
     <w:sectPr>
       <w:pgSz w:w="11906" w:h="16838"/>
       <w:pgMar w:top="1417" w:right="1701" w:bottom="1417" w:left="1701" w:header="708" w:footer="708" w:gutter="0"/>
@@ -1721,7 +2046,7 @@
 </file>
 
 <file path=word/styles.xml><?xml version="1.0" encoding="utf-8"?>
-<w:styles xmlns:mc="http://schemas.openxmlformats.org/markup-compatibility/2006" xmlns:r="http://schemas.openxmlformats.org/officeDocument/2006/relationships" xmlns:w="http://schemas.openxmlformats.org/wordprocessingml/2006/main" xmlns:w14="http://schemas.microsoft.com/office/word/2010/wordml" xmlns:w15="http://schemas.microsoft.com/office/word/2012/wordml" xmlns:w16cex="http://schemas.microsoft.com/office/word/2018/wordml/cex" xmlns:w16cid="http://schemas.microsoft.com/office/word/2016/wordml/cid" xmlns:w16="http://schemas.microsoft.com/office/word/2018/wordml" xmlns:w16sdtdh="http://schemas.microsoft.com/office/word/2020/wordml/sdtdatahash" xmlns:w16se="http://schemas.microsoft.com/office/word/2015/wordml/symex" mc:Ignorable="w14 w15 w16se w16cid w16 w16cex w16sdtdh">
+<w:styles xmlns:mc="http://schemas.openxmlformats.org/markup-compatibility/2006" xmlns:r="http://schemas.openxmlformats.org/officeDocument/2006/relationships" xmlns:w="http://schemas.openxmlformats.org/wordprocessingml/2006/main" xmlns:w14="http://schemas.microsoft.com/office/word/2010/wordml" xmlns:w15="http://schemas.microsoft.com/office/word/2012/wordml" xmlns:w16cex="http://schemas.microsoft.com/office/word/2018/wordml/cex" xmlns:w16cid="http://schemas.microsoft.com/office/word/2016/wordml/cid" xmlns:w16="http://schemas.microsoft.com/office/word/2018/wordml" xmlns:w16du="http://schemas.microsoft.com/office/word/2023/wordml/word16du" xmlns:w16sdtdh="http://schemas.microsoft.com/office/word/2020/wordml/sdtdatahash" xmlns:w16se="http://schemas.microsoft.com/office/word/2015/wordml/symex" mc:Ignorable="w14 w15 w16se w16cid w16 w16cex w16sdtdh w16du">
   <w:docDefaults>
     <w:rPrDefault>
       <w:rPr>

</xml_diff>